<commit_message>
Update ZCPP doco to align with header file ... some fields were reordered a while back to fix alignment of multi-byte numbers but doco was not updated
</commit_message>
<xml_diff>
--- a/Zero Configuration Pixel Protocol.docx
+++ b/Zero Configuration Pixel Protocol.docx
@@ -9,14 +9,46 @@
       <w:r>
         <w:t>Zero Configuration Pixel Protocol v 0</w:t>
       </w:r>
+      <w:r>
+        <w:t>.1</w:t>
+      </w:r>
+    </w:p>
+    <w:p/>
+    <w:p>
+      <w:pPr>
+        <w:pStyle w:val="Heading2"/>
+      </w:pPr>
+      <w:r>
+        <w:t>Change Log</w:t>
+      </w:r>
     </w:p>
     <w:p>
-      <w:r>
-        <w:t>Please refer to the header file here which has the definitive layout:</w:t>
+      <w:pPr>
+        <w:pStyle w:val="ListParagraph"/>
+        <w:numPr>
+          <w:ilvl w:val="1"/>
+          <w:numId w:val="1"/>
+        </w:numPr>
+      </w:pPr>
+      <w:r>
+        <w:t>– Minor documentation updates only</w:t>
       </w:r>
     </w:p>
     <w:p>
-      <w:hyperlink r:id="rId4" w:history="1">
+      <w:pPr>
+        <w:pStyle w:val="Heading2"/>
+      </w:pPr>
+      <w:r>
+        <w:t>Overview</w:t>
+      </w:r>
+    </w:p>
+    <w:p>
+      <w:r>
+        <w:t>Please refer to the header file here which has the definitive layout:</w:t>
+      </w:r>
+    </w:p>
+    <w:p>
+      <w:hyperlink r:id="rId5" w:history="1">
         <w:r>
           <w:rPr>
             <w:rStyle w:val="Hyperlink"/>
@@ -24,11 +56,6 @@
           <w:t>https://github.com/smeighan/xLights/blob/ZCPP/xLights/outputs/ZCPP.h</w:t>
         </w:r>
       </w:hyperlink>
-    </w:p>
-    <w:p>
-      <w:r>
-        <w:t>NOTE this is currently on the ZCPP branch but it will eventually move into the master branch.</w:t>
-      </w:r>
     </w:p>
     <w:p>
       <w:r>
@@ -228,6 +255,50 @@
           </w:tcPr>
           <w:p>
             <w:r>
+              <w:t>Minimum Protocol Version</w:t>
+            </w:r>
+          </w:p>
+        </w:tc>
+        <w:tc>
+          <w:tcPr>
+            <w:tcW w:w="3005" w:type="dxa"/>
+          </w:tcPr>
+          <w:p>
+            <w:r>
+              <w:t>6</w:t>
+            </w:r>
+          </w:p>
+        </w:tc>
+        <w:tc>
+          <w:tcPr>
+            <w:tcW w:w="3006" w:type="dxa"/>
+          </w:tcPr>
+          <w:p>
+            <w:r>
+              <w:t>M</w:t>
+            </w:r>
+            <w:r>
+              <w:t>in</w:t>
+            </w:r>
+            <w:r>
+              <w:t>imum protocol version supported by the device sending the request – sending device must support a</w:t>
+            </w:r>
+            <w:r>
+              <w:t xml:space="preserve">t least </w:t>
+            </w:r>
+            <w:r>
+              <w:t>this version</w:t>
+            </w:r>
+          </w:p>
+        </w:tc>
+      </w:tr>
+      <w:tr>
+        <w:tc>
+          <w:tcPr>
+            <w:tcW w:w="3005" w:type="dxa"/>
+          </w:tcPr>
+          <w:p>
+            <w:r>
               <w:t>Maximum Protocol Version</w:t>
             </w:r>
           </w:p>
@@ -238,7 +309,7 @@
           </w:tcPr>
           <w:p>
             <w:r>
-              <w:t>6</w:t>
+              <w:t>7</w:t>
             </w:r>
           </w:p>
         </w:tc>
@@ -437,6 +508,7 @@
           </w:tcPr>
           <w:p>
             <w:r>
+              <w:lastRenderedPageBreak/>
               <w:t>Maximum Protocol Version</w:t>
             </w:r>
           </w:p>
@@ -574,7 +646,6 @@
           </w:tcPr>
           <w:p>
             <w:r>
-              <w:lastRenderedPageBreak/>
               <w:t>Firmware Version</w:t>
             </w:r>
           </w:p>
@@ -1174,6 +1245,7 @@
         <w:pStyle w:val="Heading2"/>
       </w:pPr>
       <w:r>
+        <w:lastRenderedPageBreak/>
         <w:t>Configuration Packet</w:t>
       </w:r>
     </w:p>
@@ -1324,281 +1396,618 @@
           </w:tcPr>
           <w:p>
             <w:r>
+              <w:t>Configuration Sequence Number</w:t>
+            </w:r>
+          </w:p>
+        </w:tc>
+        <w:tc>
+          <w:tcPr>
+            <w:tcW w:w="3005" w:type="dxa"/>
+          </w:tcPr>
+          <w:p>
+            <w:r>
+              <w:t>6</w:t>
+            </w:r>
+            <w:r>
+              <w:t>-</w:t>
+            </w:r>
+            <w:r>
+              <w:t>7</w:t>
+            </w:r>
+          </w:p>
+        </w:tc>
+        <w:tc>
+          <w:tcPr>
+            <w:tcW w:w="3006" w:type="dxa"/>
+          </w:tcPr>
+          <w:p>
+            <w:r>
+              <w:t>A number that increments each time the configuration changes. It always starts at zero and never exceeds 32000. It will be the same on all packets if multiple packets are required to transmit all the extra configuration</w:t>
+            </w:r>
+          </w:p>
+        </w:tc>
+      </w:tr>
+      <w:tr>
+        <w:tc>
+          <w:tcPr>
+            <w:tcW w:w="3005" w:type="dxa"/>
+          </w:tcPr>
+          <w:p>
+            <w:r>
+              <w:t>User Controller Id</w:t>
+            </w:r>
+          </w:p>
+        </w:tc>
+        <w:tc>
+          <w:tcPr>
+            <w:tcW w:w="3005" w:type="dxa"/>
+          </w:tcPr>
+          <w:p>
+            <w:r>
+              <w:t>8-3</w:t>
+            </w:r>
+            <w:r>
+              <w:t>9</w:t>
+            </w:r>
+          </w:p>
+        </w:tc>
+        <w:tc>
+          <w:tcPr>
+            <w:tcW w:w="3006" w:type="dxa"/>
+          </w:tcPr>
+          <w:p>
+            <w:r>
+              <w:t>A user set name for this controller</w:t>
+            </w:r>
+          </w:p>
+        </w:tc>
+      </w:tr>
+      <w:tr>
+        <w:tc>
+          <w:tcPr>
+            <w:tcW w:w="3005" w:type="dxa"/>
+          </w:tcPr>
+          <w:p>
+            <w:r>
+              <w:t>Flags</w:t>
+            </w:r>
+          </w:p>
+        </w:tc>
+        <w:tc>
+          <w:tcPr>
+            <w:tcW w:w="3005" w:type="dxa"/>
+          </w:tcPr>
+          <w:p>
+            <w:r>
+              <w:t>40</w:t>
+            </w:r>
+          </w:p>
+        </w:tc>
+        <w:tc>
+          <w:tcPr>
+            <w:tcW w:w="3006" w:type="dxa"/>
+          </w:tcPr>
+          <w:p>
+            <w:r>
+              <w:t>0x10 Controller should respond to this packet with a Query Configuration Response Packet</w:t>
+            </w:r>
+          </w:p>
+          <w:p>
+            <w:r>
+              <w:t>0x20 Extra data packets will immediately follow the config packets</w:t>
+            </w:r>
+          </w:p>
+          <w:p>
+            <w:r>
+              <w:t>0x40 This is the first configuration packet being sent</w:t>
+            </w:r>
+          </w:p>
+          <w:p>
+            <w:r>
+              <w:t>0x80 This is the las</w:t>
+            </w:r>
+            <w:r>
+              <w:t>t</w:t>
+            </w:r>
+            <w:r>
+              <w:t xml:space="preserve"> configuration packet being sent</w:t>
+            </w:r>
+          </w:p>
+        </w:tc>
+      </w:tr>
+      <w:tr>
+        <w:tc>
+          <w:tcPr>
+            <w:tcW w:w="3005" w:type="dxa"/>
+          </w:tcPr>
+          <w:p>
+            <w:r>
+              <w:t>Priority</w:t>
+            </w:r>
+          </w:p>
+        </w:tc>
+        <w:tc>
+          <w:tcPr>
+            <w:tcW w:w="3005" w:type="dxa"/>
+          </w:tcPr>
+          <w:p>
+            <w:r>
+              <w:t>41</w:t>
+            </w:r>
+          </w:p>
+        </w:tc>
+        <w:tc>
+          <w:tcPr>
+            <w:tcW w:w="3006" w:type="dxa"/>
+          </w:tcPr>
+          <w:p>
+            <w:r>
+              <w:t>Priority of this source</w:t>
+            </w:r>
+          </w:p>
+        </w:tc>
+      </w:tr>
+      <w:tr>
+        <w:tc>
+          <w:tcPr>
+            <w:tcW w:w="3005" w:type="dxa"/>
+          </w:tcPr>
+          <w:p>
+            <w:r>
+              <w:t>Filler</w:t>
+            </w:r>
+          </w:p>
+        </w:tc>
+        <w:tc>
+          <w:tcPr>
+            <w:tcW w:w="3005" w:type="dxa"/>
+          </w:tcPr>
+          <w:p>
+            <w:r>
+              <w:t>42</w:t>
+            </w:r>
+          </w:p>
+        </w:tc>
+        <w:tc>
+          <w:tcPr>
+            <w:tcW w:w="3006" w:type="dxa"/>
+          </w:tcPr>
+          <w:p/>
+        </w:tc>
+      </w:tr>
+      <w:tr>
+        <w:tc>
+          <w:tcPr>
+            <w:tcW w:w="3005" w:type="dxa"/>
+          </w:tcPr>
+          <w:p>
+            <w:r>
+              <w:t>Ports</w:t>
+            </w:r>
+          </w:p>
+        </w:tc>
+        <w:tc>
+          <w:tcPr>
+            <w:tcW w:w="3005" w:type="dxa"/>
+          </w:tcPr>
+          <w:p>
+            <w:r>
+              <w:t>4</w:t>
+            </w:r>
+            <w:r>
+              <w:t>3</w:t>
+            </w:r>
+          </w:p>
+        </w:tc>
+        <w:tc>
+          <w:tcPr>
+            <w:tcW w:w="3006" w:type="dxa"/>
+          </w:tcPr>
+          <w:p>
+            <w:r>
+              <w:t xml:space="preserve">A value </w:t>
+            </w:r>
+            <w:r>
+              <w:t>which is the number of ports</w:t>
+            </w:r>
+            <w:r>
+              <w:t>/port-virtual strings</w:t>
+            </w:r>
+            <w:r>
+              <w:t xml:space="preserve"> in this configuration frame</w:t>
+            </w:r>
+          </w:p>
+        </w:tc>
+      </w:tr>
+      <w:tr>
+        <w:tc>
+          <w:tcPr>
+            <w:tcW w:w="3005" w:type="dxa"/>
+          </w:tcPr>
+          <w:p>
+            <w:r>
+              <w:t>The following fields appear 0-</w:t>
+            </w:r>
+            <w:r>
+              <w:t>90</w:t>
+            </w:r>
+            <w:r>
+              <w:t xml:space="preserve"> times depending on the ports value</w:t>
+            </w:r>
+          </w:p>
+        </w:tc>
+        <w:tc>
+          <w:tcPr>
+            <w:tcW w:w="3005" w:type="dxa"/>
+          </w:tcPr>
+          <w:p/>
+        </w:tc>
+        <w:tc>
+          <w:tcPr>
+            <w:tcW w:w="3006" w:type="dxa"/>
+          </w:tcPr>
+          <w:p/>
+        </w:tc>
+      </w:tr>
+      <w:tr>
+        <w:tc>
+          <w:tcPr>
+            <w:tcW w:w="3005" w:type="dxa"/>
+          </w:tcPr>
+          <w:p>
+            <w:r>
+              <w:t>Port</w:t>
+            </w:r>
+          </w:p>
+        </w:tc>
+        <w:tc>
+          <w:tcPr>
+            <w:tcW w:w="3005" w:type="dxa"/>
+          </w:tcPr>
+          <w:p>
+            <w:r>
+              <w:t>4</w:t>
+            </w:r>
+            <w:r>
+              <w:t>4</w:t>
+            </w:r>
+            <w:r>
+              <w:t>*</w:t>
+            </w:r>
+          </w:p>
+        </w:tc>
+        <w:tc>
+          <w:tcPr>
+            <w:tcW w:w="3006" w:type="dxa"/>
+          </w:tcPr>
+          <w:p>
+            <w:r>
+              <w:t>Port number – High bit of port number is 1 if it is a Serial/RS port.</w:t>
+            </w:r>
+          </w:p>
+          <w:p>
+            <w:r>
+              <w:t>0</w:t>
+            </w:r>
+            <w:r>
+              <w:t>-&gt;n</w:t>
+            </w:r>
+          </w:p>
+        </w:tc>
+      </w:tr>
+      <w:tr>
+        <w:tc>
+          <w:tcPr>
+            <w:tcW w:w="3005" w:type="dxa"/>
+          </w:tcPr>
+          <w:p>
+            <w:r>
+              <w:t>Smart Remote</w:t>
+            </w:r>
+          </w:p>
+        </w:tc>
+        <w:tc>
+          <w:tcPr>
+            <w:tcW w:w="3005" w:type="dxa"/>
+          </w:tcPr>
+          <w:p>
+            <w:r>
+              <w:t>4</w:t>
+            </w:r>
+            <w:r>
+              <w:t>5</w:t>
+            </w:r>
+            <w:r>
+              <w:t>*</w:t>
+            </w:r>
+            <w:r>
+              <w:t xml:space="preserve"> Bits 6 &amp; 7</w:t>
+            </w:r>
+          </w:p>
+        </w:tc>
+        <w:tc>
+          <w:tcPr>
+            <w:tcW w:w="3006" w:type="dxa"/>
+          </w:tcPr>
+          <w:p>
+            <w:r>
+              <w:t>0x00 – No smart remote</w:t>
+            </w:r>
+          </w:p>
+          <w:p>
+            <w:r>
+              <w:t>0x40 – Smart remote A</w:t>
+            </w:r>
+          </w:p>
+          <w:p>
+            <w:r>
+              <w:t>0x</w:t>
+            </w:r>
+            <w:r>
+              <w:t>80 – Smart remote B</w:t>
+            </w:r>
+          </w:p>
+          <w:p>
+            <w:r>
+              <w:t>0xC0 – Smart remote C</w:t>
+            </w:r>
+          </w:p>
+        </w:tc>
+      </w:tr>
+      <w:tr>
+        <w:tc>
+          <w:tcPr>
+            <w:tcW w:w="3005" w:type="dxa"/>
+          </w:tcPr>
+          <w:p>
+            <w:proofErr w:type="spellStart"/>
+            <w:r>
+              <w:t>PortString</w:t>
+            </w:r>
+            <w:proofErr w:type="spellEnd"/>
+          </w:p>
+        </w:tc>
+        <w:tc>
+          <w:tcPr>
+            <w:tcW w:w="3005" w:type="dxa"/>
+          </w:tcPr>
+          <w:p>
+            <w:r>
+              <w:t>4</w:t>
+            </w:r>
+            <w:r>
+              <w:t>5</w:t>
+            </w:r>
+            <w:r>
+              <w:t>*</w:t>
+            </w:r>
+            <w:r>
+              <w:t xml:space="preserve"> Bits 0-5</w:t>
+            </w:r>
+          </w:p>
+        </w:tc>
+        <w:tc>
+          <w:tcPr>
+            <w:tcW w:w="3006" w:type="dxa"/>
+          </w:tcPr>
+          <w:p>
+            <w:r>
+              <w:t>Virtual string within port</w:t>
+            </w:r>
+          </w:p>
+          <w:p>
+            <w:r>
+              <w:t>0-&gt;n</w:t>
+            </w:r>
+          </w:p>
+        </w:tc>
+      </w:tr>
+      <w:tr>
+        <w:tc>
+          <w:tcPr>
+            <w:tcW w:w="3005" w:type="dxa"/>
+          </w:tcPr>
+          <w:p>
+            <w:r>
               <w:lastRenderedPageBreak/>
-              <w:t>Configuration Sequence Number</w:t>
-            </w:r>
-          </w:p>
-        </w:tc>
-        <w:tc>
-          <w:tcPr>
-            <w:tcW w:w="3005" w:type="dxa"/>
-          </w:tcPr>
-          <w:p>
-            <w:r>
-              <w:t>6</w:t>
+              <w:t>Protocol</w:t>
+            </w:r>
+          </w:p>
+        </w:tc>
+        <w:tc>
+          <w:tcPr>
+            <w:tcW w:w="3005" w:type="dxa"/>
+          </w:tcPr>
+          <w:p>
+            <w:r>
+              <w:t>46</w:t>
+            </w:r>
+            <w:r>
+              <w:t>*</w:t>
+            </w:r>
+          </w:p>
+        </w:tc>
+        <w:tc>
+          <w:tcPr>
+            <w:tcW w:w="3006" w:type="dxa"/>
+          </w:tcPr>
+          <w:p>
+            <w:r>
+              <w:t>A coded byte for the protocol to be used on that port. Protocols are</w:t>
+            </w:r>
+          </w:p>
+          <w:p>
+            <w:r>
+              <w:t>0x00 WS2811</w:t>
+            </w:r>
+          </w:p>
+          <w:p>
+            <w:r>
+              <w:t>0x01 GECE</w:t>
+            </w:r>
+          </w:p>
+          <w:p>
+            <w:r>
+              <w:t>0x02 DMX</w:t>
+            </w:r>
+          </w:p>
+          <w:p>
+            <w:r>
+              <w:t xml:space="preserve">0x03 LX1203 </w:t>
+            </w:r>
+          </w:p>
+          <w:p>
+            <w:r>
+              <w:t>0x04 TLS3001</w:t>
+            </w:r>
+          </w:p>
+          <w:p>
+            <w:r>
+              <w:t>0x05 LPD6803</w:t>
+            </w:r>
+          </w:p>
+          <w:p>
+            <w:r>
+              <w:t>0x06 WS2801</w:t>
+            </w:r>
+          </w:p>
+          <w:p>
+            <w:r>
+              <w:t>0x07 SM16716</w:t>
+            </w:r>
+          </w:p>
+          <w:p>
+            <w:r>
+              <w:t>0x08 MB16020</w:t>
+            </w:r>
+          </w:p>
+          <w:p>
+            <w:r>
+              <w:t>0x09 MY92131</w:t>
+            </w:r>
+          </w:p>
+          <w:p>
+            <w:r>
+              <w:t>0x0A APA102</w:t>
+            </w:r>
+          </w:p>
+          <w:p>
+            <w:r>
+              <w:t>0x0B MY9221</w:t>
+            </w:r>
+          </w:p>
+          <w:p>
+            <w:r>
+              <w:t>0x0C SK6812</w:t>
+            </w:r>
+          </w:p>
+          <w:p>
+            <w:r>
+              <w:t>0x0D UCS1903</w:t>
+            </w:r>
+          </w:p>
+          <w:p>
+            <w:r>
+              <w:t>0x0E TM18XX</w:t>
+            </w:r>
+          </w:p>
+          <w:p>
+            <w:r>
+              <w:t xml:space="preserve">0x0F RENARD </w:t>
+            </w:r>
+          </w:p>
+          <w:p>
+            <w:r>
+              <w:t xml:space="preserve">0x10 LPD8806 </w:t>
+            </w:r>
+          </w:p>
+          <w:p>
+            <w:r>
+              <w:t>0x11 DM412</w:t>
+            </w:r>
+          </w:p>
+          <w:p>
+            <w:r>
+              <w:t xml:space="preserve">0x12 P9813   </w:t>
+            </w:r>
+          </w:p>
+          <w:p>
+            <w:r>
+              <w:t>0x13 LOR</w:t>
+            </w:r>
+          </w:p>
+        </w:tc>
+      </w:tr>
+      <w:tr>
+        <w:tc>
+          <w:tcPr>
+            <w:tcW w:w="3005" w:type="dxa"/>
+          </w:tcPr>
+          <w:p>
+            <w:r>
+              <w:t>Grouping</w:t>
+            </w:r>
+          </w:p>
+        </w:tc>
+        <w:tc>
+          <w:tcPr>
+            <w:tcW w:w="3005" w:type="dxa"/>
+          </w:tcPr>
+          <w:p>
+            <w:r>
+              <w:t>47</w:t>
+            </w:r>
+            <w:r>
+              <w:t>*</w:t>
+            </w:r>
+          </w:p>
+        </w:tc>
+        <w:tc>
+          <w:tcPr>
+            <w:tcW w:w="3006" w:type="dxa"/>
+          </w:tcPr>
+          <w:p>
+            <w:r>
+              <w:t xml:space="preserve">How many pixels to group as one </w:t>
+            </w:r>
+            <w:proofErr w:type="gramStart"/>
+            <w:r>
+              <w:t>pixel.</w:t>
+            </w:r>
+            <w:proofErr w:type="gramEnd"/>
+            <w:r>
+              <w:t xml:space="preserve"> Default 1</w:t>
+            </w:r>
+          </w:p>
+        </w:tc>
+      </w:tr>
+      <w:tr>
+        <w:tc>
+          <w:tcPr>
+            <w:tcW w:w="3005" w:type="dxa"/>
+          </w:tcPr>
+          <w:p>
+            <w:r>
+              <w:t>Start Channel</w:t>
+            </w:r>
+          </w:p>
+        </w:tc>
+        <w:tc>
+          <w:tcPr>
+            <w:tcW w:w="3005" w:type="dxa"/>
+          </w:tcPr>
+          <w:p>
+            <w:r>
+              <w:t>4</w:t>
+            </w:r>
+            <w:r>
+              <w:t>8</w:t>
             </w:r>
             <w:r>
               <w:t>-</w:t>
             </w:r>
             <w:r>
-              <w:t>7</w:t>
-            </w:r>
-          </w:p>
-        </w:tc>
-        <w:tc>
-          <w:tcPr>
-            <w:tcW w:w="3006" w:type="dxa"/>
-          </w:tcPr>
-          <w:p>
-            <w:r>
-              <w:t>A number that increments each time the configuration changes. It always starts at zero and never exceeds 32000. It will be the same on all packets if multiple packets are required to transmit all the extra configuration</w:t>
-            </w:r>
-          </w:p>
-        </w:tc>
-      </w:tr>
-      <w:tr>
-        <w:tc>
-          <w:tcPr>
-            <w:tcW w:w="3005" w:type="dxa"/>
-          </w:tcPr>
-          <w:p>
-            <w:r>
-              <w:t>User Controller Id</w:t>
-            </w:r>
-          </w:p>
-        </w:tc>
-        <w:tc>
-          <w:tcPr>
-            <w:tcW w:w="3005" w:type="dxa"/>
-          </w:tcPr>
-          <w:p>
-            <w:r>
-              <w:t>8-3</w:t>
-            </w:r>
-            <w:r>
-              <w:t>9</w:t>
-            </w:r>
-          </w:p>
-        </w:tc>
-        <w:tc>
-          <w:tcPr>
-            <w:tcW w:w="3006" w:type="dxa"/>
-          </w:tcPr>
-          <w:p>
-            <w:r>
-              <w:t>A user set name for this controller</w:t>
-            </w:r>
-          </w:p>
-        </w:tc>
-      </w:tr>
-      <w:tr>
-        <w:tc>
-          <w:tcPr>
-            <w:tcW w:w="3005" w:type="dxa"/>
-          </w:tcPr>
-          <w:p>
-            <w:r>
-              <w:t>Flags</w:t>
-            </w:r>
-          </w:p>
-        </w:tc>
-        <w:tc>
-          <w:tcPr>
-            <w:tcW w:w="3005" w:type="dxa"/>
-          </w:tcPr>
-          <w:p>
-            <w:r>
-              <w:t>40</w:t>
-            </w:r>
-          </w:p>
-        </w:tc>
-        <w:tc>
-          <w:tcPr>
-            <w:tcW w:w="3006" w:type="dxa"/>
-          </w:tcPr>
-          <w:p>
-            <w:r>
-              <w:t>0x10 Controller should respond to this packet with a Query Configuration Response Packet</w:t>
-            </w:r>
-          </w:p>
-          <w:p>
-            <w:r>
-              <w:t>0x20 Extra data packets will immediately follow the config packets</w:t>
-            </w:r>
-          </w:p>
-          <w:p>
-            <w:r>
-              <w:t>0x40 This is the first configuration packet being sent</w:t>
-            </w:r>
-          </w:p>
-          <w:p>
-            <w:r>
-              <w:t>0x80 This is the las</w:t>
-            </w:r>
-            <w:r>
-              <w:t>t</w:t>
-            </w:r>
-            <w:r>
-              <w:t xml:space="preserve"> configuration packet being sent</w:t>
-            </w:r>
-          </w:p>
-        </w:tc>
-      </w:tr>
-      <w:tr>
-        <w:tc>
-          <w:tcPr>
-            <w:tcW w:w="3005" w:type="dxa"/>
-          </w:tcPr>
-          <w:p>
-            <w:r>
-              <w:t>Priority</w:t>
-            </w:r>
-          </w:p>
-        </w:tc>
-        <w:tc>
-          <w:tcPr>
-            <w:tcW w:w="3005" w:type="dxa"/>
-          </w:tcPr>
-          <w:p>
-            <w:r>
-              <w:t>41</w:t>
-            </w:r>
-          </w:p>
-        </w:tc>
-        <w:tc>
-          <w:tcPr>
-            <w:tcW w:w="3006" w:type="dxa"/>
-          </w:tcPr>
-          <w:p>
-            <w:r>
-              <w:t>Priority of this source</w:t>
-            </w:r>
-          </w:p>
-        </w:tc>
-      </w:tr>
-      <w:tr>
-        <w:tc>
-          <w:tcPr>
-            <w:tcW w:w="3005" w:type="dxa"/>
-          </w:tcPr>
-          <w:p>
-            <w:r>
-              <w:t>Filler</w:t>
-            </w:r>
-          </w:p>
-        </w:tc>
-        <w:tc>
-          <w:tcPr>
-            <w:tcW w:w="3005" w:type="dxa"/>
-          </w:tcPr>
-          <w:p>
-            <w:r>
-              <w:t>42</w:t>
-            </w:r>
-          </w:p>
-        </w:tc>
-        <w:tc>
-          <w:tcPr>
-            <w:tcW w:w="3006" w:type="dxa"/>
-          </w:tcPr>
-          <w:p/>
-        </w:tc>
-      </w:tr>
-      <w:tr>
-        <w:tc>
-          <w:tcPr>
-            <w:tcW w:w="3005" w:type="dxa"/>
-          </w:tcPr>
-          <w:p>
-            <w:r>
-              <w:t>Ports</w:t>
-            </w:r>
-          </w:p>
-        </w:tc>
-        <w:tc>
-          <w:tcPr>
-            <w:tcW w:w="3005" w:type="dxa"/>
-          </w:tcPr>
-          <w:p>
-            <w:r>
-              <w:t>4</w:t>
-            </w:r>
-            <w:r>
-              <w:t>3</w:t>
-            </w:r>
-          </w:p>
-        </w:tc>
-        <w:tc>
-          <w:tcPr>
-            <w:tcW w:w="3006" w:type="dxa"/>
-          </w:tcPr>
-          <w:p>
-            <w:r>
-              <w:t xml:space="preserve">A value </w:t>
-            </w:r>
-            <w:r>
-              <w:t>which is the number of ports</w:t>
-            </w:r>
-            <w:r>
-              <w:t>/port-virtual strings</w:t>
-            </w:r>
-            <w:r>
-              <w:t xml:space="preserve"> in this configuration frame</w:t>
-            </w:r>
-          </w:p>
-        </w:tc>
-      </w:tr>
-      <w:tr>
-        <w:tc>
-          <w:tcPr>
-            <w:tcW w:w="3005" w:type="dxa"/>
-          </w:tcPr>
-          <w:p>
-            <w:r>
-              <w:t>The following fields appear 0-</w:t>
-            </w:r>
-            <w:r>
-              <w:t>90</w:t>
-            </w:r>
-            <w:r>
-              <w:t xml:space="preserve"> times depending on the ports value</w:t>
-            </w:r>
-          </w:p>
-        </w:tc>
-        <w:tc>
-          <w:tcPr>
-            <w:tcW w:w="3005" w:type="dxa"/>
-          </w:tcPr>
-          <w:p/>
-        </w:tc>
-        <w:tc>
-          <w:tcPr>
-            <w:tcW w:w="3006" w:type="dxa"/>
-          </w:tcPr>
-          <w:p/>
-        </w:tc>
-      </w:tr>
-      <w:tr>
-        <w:tc>
-          <w:tcPr>
-            <w:tcW w:w="3005" w:type="dxa"/>
-          </w:tcPr>
-          <w:p>
-            <w:r>
-              <w:t>Port</w:t>
-            </w:r>
-          </w:p>
-        </w:tc>
-        <w:tc>
-          <w:tcPr>
-            <w:tcW w:w="3005" w:type="dxa"/>
-          </w:tcPr>
-          <w:p>
-            <w:r>
-              <w:t>4</w:t>
-            </w:r>
-            <w:r>
-              <w:t>5</w:t>
+              <w:t>51</w:t>
             </w:r>
             <w:r>
               <w:t>*</w:t>
@@ -1611,198 +2020,39 @@
           </w:tcPr>
           <w:p>
             <w:r>
-              <w:t>Port number – High bit of port number is 1 if it is a Serial/RS port.</w:t>
-            </w:r>
-          </w:p>
-          <w:p>
-            <w:r>
-              <w:t>0</w:t>
-            </w:r>
-            <w:r>
-              <w:t>-&gt;n</w:t>
-            </w:r>
-          </w:p>
-        </w:tc>
-      </w:tr>
-      <w:tr>
-        <w:tc>
-          <w:tcPr>
-            <w:tcW w:w="3005" w:type="dxa"/>
-          </w:tcPr>
-          <w:p>
-            <w:r>
-              <w:t>Smart Remote</w:t>
-            </w:r>
-          </w:p>
-        </w:tc>
-        <w:tc>
-          <w:tcPr>
-            <w:tcW w:w="3005" w:type="dxa"/>
-          </w:tcPr>
-          <w:p>
-            <w:r>
-              <w:t>4</w:t>
-            </w:r>
-            <w:r>
-              <w:t>5</w:t>
+              <w:t>Zero based offset to the first byte of data to be sent out a port</w:t>
+            </w:r>
+          </w:p>
+        </w:tc>
+      </w:tr>
+      <w:tr>
+        <w:tc>
+          <w:tcPr>
+            <w:tcW w:w="3005" w:type="dxa"/>
+          </w:tcPr>
+          <w:p>
+            <w:r>
+              <w:t>Channels</w:t>
+            </w:r>
+          </w:p>
+        </w:tc>
+        <w:tc>
+          <w:tcPr>
+            <w:tcW w:w="3005" w:type="dxa"/>
+          </w:tcPr>
+          <w:p>
+            <w:r>
+              <w:t>52</w:t>
+            </w:r>
+            <w:r>
+              <w:t>-</w:t>
+            </w:r>
+            <w:r>
+              <w:t>55</w:t>
             </w:r>
             <w:r>
               <w:t>*</w:t>
             </w:r>
-            <w:r>
-              <w:t xml:space="preserve"> Bits 6 &amp; 7</w:t>
-            </w:r>
-          </w:p>
-        </w:tc>
-        <w:tc>
-          <w:tcPr>
-            <w:tcW w:w="3006" w:type="dxa"/>
-          </w:tcPr>
-          <w:p>
-            <w:r>
-              <w:t>0x00 – No smart remote</w:t>
-            </w:r>
-          </w:p>
-          <w:p>
-            <w:r>
-              <w:t>0x40 – Smart remote A</w:t>
-            </w:r>
-          </w:p>
-          <w:p>
-            <w:r>
-              <w:t>0x</w:t>
-            </w:r>
-            <w:r>
-              <w:t>80 – Smart remote B</w:t>
-            </w:r>
-          </w:p>
-          <w:p>
-            <w:r>
-              <w:t>0xC0 – Smart remote C</w:t>
-            </w:r>
-          </w:p>
-        </w:tc>
-      </w:tr>
-      <w:tr>
-        <w:tc>
-          <w:tcPr>
-            <w:tcW w:w="3005" w:type="dxa"/>
-          </w:tcPr>
-          <w:p>
-            <w:proofErr w:type="spellStart"/>
-            <w:r>
-              <w:t>PortString</w:t>
-            </w:r>
-            <w:proofErr w:type="spellEnd"/>
-          </w:p>
-        </w:tc>
-        <w:tc>
-          <w:tcPr>
-            <w:tcW w:w="3005" w:type="dxa"/>
-          </w:tcPr>
-          <w:p>
-            <w:r>
-              <w:t>4</w:t>
-            </w:r>
-            <w:r>
-              <w:t>5</w:t>
-            </w:r>
-            <w:r>
-              <w:t>*</w:t>
-            </w:r>
-            <w:r>
-              <w:t xml:space="preserve"> Bits 0-5</w:t>
-            </w:r>
-          </w:p>
-        </w:tc>
-        <w:tc>
-          <w:tcPr>
-            <w:tcW w:w="3006" w:type="dxa"/>
-          </w:tcPr>
-          <w:p>
-            <w:r>
-              <w:t>Virtual string within port</w:t>
-            </w:r>
-          </w:p>
-          <w:p>
-            <w:r>
-              <w:t>0-&gt;n</w:t>
-            </w:r>
-          </w:p>
-        </w:tc>
-      </w:tr>
-      <w:tr>
-        <w:tc>
-          <w:tcPr>
-            <w:tcW w:w="3005" w:type="dxa"/>
-          </w:tcPr>
-          <w:p>
-            <w:r>
-              <w:t>Start Channel</w:t>
-            </w:r>
-          </w:p>
-        </w:tc>
-        <w:tc>
-          <w:tcPr>
-            <w:tcW w:w="3005" w:type="dxa"/>
-          </w:tcPr>
-          <w:p>
-            <w:r>
-              <w:t>4</w:t>
-            </w:r>
-            <w:r>
-              <w:t>6</w:t>
-            </w:r>
-            <w:r>
-              <w:t>-4</w:t>
-            </w:r>
-            <w:r>
-              <w:t>9</w:t>
-            </w:r>
-            <w:r>
-              <w:t>*</w:t>
-            </w:r>
-          </w:p>
-        </w:tc>
-        <w:tc>
-          <w:tcPr>
-            <w:tcW w:w="3006" w:type="dxa"/>
-          </w:tcPr>
-          <w:p>
-            <w:r>
-              <w:t>Zero based offset to the first byte of data to be sent out a port</w:t>
-            </w:r>
-          </w:p>
-        </w:tc>
-      </w:tr>
-      <w:tr>
-        <w:tc>
-          <w:tcPr>
-            <w:tcW w:w="3005" w:type="dxa"/>
-          </w:tcPr>
-          <w:p>
-            <w:r>
-              <w:t>Channels</w:t>
-            </w:r>
-          </w:p>
-        </w:tc>
-        <w:tc>
-          <w:tcPr>
-            <w:tcW w:w="3005" w:type="dxa"/>
-          </w:tcPr>
-          <w:p>
-            <w:r>
-              <w:t>50</w:t>
-            </w:r>
-            <w:r>
-              <w:t>-</w:t>
-            </w:r>
-            <w:r>
-              <w:t>53</w:t>
-            </w:r>
-            <w:r>
-              <w:t>*</w:t>
-            </w:r>
           </w:p>
         </w:tc>
         <w:tc>
@@ -1812,184 +2062,6 @@
           <w:p>
             <w:r>
               <w:t>Minimum channels to send out this port</w:t>
-            </w:r>
-          </w:p>
-        </w:tc>
-      </w:tr>
-      <w:tr>
-        <w:tc>
-          <w:tcPr>
-            <w:tcW w:w="3005" w:type="dxa"/>
-          </w:tcPr>
-          <w:p>
-            <w:r>
-              <w:t>Protocol</w:t>
-            </w:r>
-          </w:p>
-        </w:tc>
-        <w:tc>
-          <w:tcPr>
-            <w:tcW w:w="3005" w:type="dxa"/>
-          </w:tcPr>
-          <w:p>
-            <w:r>
-              <w:t>5</w:t>
-            </w:r>
-            <w:r>
-              <w:t>4</w:t>
-            </w:r>
-            <w:r>
-              <w:t>*</w:t>
-            </w:r>
-          </w:p>
-        </w:tc>
-        <w:tc>
-          <w:tcPr>
-            <w:tcW w:w="3006" w:type="dxa"/>
-          </w:tcPr>
-          <w:p>
-            <w:r>
-              <w:t>A coded byte for the protocol to be used on that port. Protocols are</w:t>
-            </w:r>
-          </w:p>
-          <w:p>
-            <w:r>
-              <w:t>0x00 WS2811</w:t>
-            </w:r>
-          </w:p>
-          <w:p>
-            <w:r>
-              <w:t>0x01 GECE</w:t>
-            </w:r>
-          </w:p>
-          <w:p>
-            <w:r>
-              <w:lastRenderedPageBreak/>
-              <w:t>0x02 DMX</w:t>
-            </w:r>
-          </w:p>
-          <w:p>
-            <w:r>
-              <w:t xml:space="preserve">0x03 LX1203 </w:t>
-            </w:r>
-          </w:p>
-          <w:p>
-            <w:r>
-              <w:t>0x04 TLS3001</w:t>
-            </w:r>
-          </w:p>
-          <w:p>
-            <w:r>
-              <w:t>0x05 LPD6803</w:t>
-            </w:r>
-          </w:p>
-          <w:p>
-            <w:r>
-              <w:t>0x06 WS2801</w:t>
-            </w:r>
-          </w:p>
-          <w:p>
-            <w:r>
-              <w:t>0x07 SM16716</w:t>
-            </w:r>
-          </w:p>
-          <w:p>
-            <w:r>
-              <w:t>0x08 MB16020</w:t>
-            </w:r>
-          </w:p>
-          <w:p>
-            <w:r>
-              <w:t>0x09 MY92131</w:t>
-            </w:r>
-          </w:p>
-          <w:p>
-            <w:r>
-              <w:t>0x0A APA102</w:t>
-            </w:r>
-          </w:p>
-          <w:p>
-            <w:r>
-              <w:t>0x0B MY9221</w:t>
-            </w:r>
-          </w:p>
-          <w:p>
-            <w:r>
-              <w:t>0x0C SK6812</w:t>
-            </w:r>
-          </w:p>
-          <w:p>
-            <w:r>
-              <w:t>0x0D UCS1903</w:t>
-            </w:r>
-          </w:p>
-          <w:p>
-            <w:r>
-              <w:t>0x0E TM18XX</w:t>
-            </w:r>
-          </w:p>
-          <w:p>
-            <w:r>
-              <w:t xml:space="preserve">0x0F RENARD </w:t>
-            </w:r>
-          </w:p>
-          <w:p>
-            <w:r>
-              <w:t xml:space="preserve">0x10 LPD8806 </w:t>
-            </w:r>
-          </w:p>
-          <w:p>
-            <w:r>
-              <w:t>0x11 DM412</w:t>
-            </w:r>
-          </w:p>
-          <w:p>
-            <w:r>
-              <w:t xml:space="preserve">0x12 P9813   </w:t>
-            </w:r>
-          </w:p>
-          <w:p>
-            <w:r>
-              <w:t>0x13 LOR</w:t>
-            </w:r>
-          </w:p>
-        </w:tc>
-      </w:tr>
-      <w:tr>
-        <w:tc>
-          <w:tcPr>
-            <w:tcW w:w="3005" w:type="dxa"/>
-          </w:tcPr>
-          <w:p>
-            <w:r>
-              <w:lastRenderedPageBreak/>
-              <w:t>Grouping</w:t>
-            </w:r>
-          </w:p>
-        </w:tc>
-        <w:tc>
-          <w:tcPr>
-            <w:tcW w:w="3005" w:type="dxa"/>
-          </w:tcPr>
-          <w:p>
-            <w:r>
-              <w:t>5</w:t>
-            </w:r>
-            <w:r>
-              <w:t>5</w:t>
-            </w:r>
-            <w:r>
-              <w:t>*</w:t>
-            </w:r>
-          </w:p>
-        </w:tc>
-        <w:tc>
-          <w:tcPr>
-            <w:tcW w:w="3006" w:type="dxa"/>
-          </w:tcPr>
-          <w:p>
-            <w:r>
-              <w:t>How many pixels to group as one pixel. Default 1</w:t>
             </w:r>
           </w:p>
         </w:tc>
@@ -2243,6 +2315,7 @@
     </w:p>
     <w:p>
       <w:r>
+        <w:lastRenderedPageBreak/>
         <w:tab/>
         <w:t>Pixel port 1/String 0</w:t>
       </w:r>
@@ -2275,12 +2348,7 @@
         <w:pStyle w:val="Heading2"/>
       </w:pPr>
       <w:r>
-        <w:t>Extra Configuration Informat</w:t>
-      </w:r>
-      <w:bookmarkStart w:id="0" w:name="_GoBack"/>
-      <w:bookmarkEnd w:id="0"/>
-      <w:r>
-        <w:t>ion</w:t>
+        <w:t>Extra Configuration Information</w:t>
       </w:r>
     </w:p>
     <w:p>
@@ -2298,7 +2366,6 @@
     </w:p>
     <w:p>
       <w:r>
-        <w:lastRenderedPageBreak/>
         <w:t>Unicast/Multicast to the controller</w:t>
       </w:r>
     </w:p>
@@ -2537,6 +2604,8 @@
           </w:tcPr>
           <w:p/>
         </w:tc>
+        <w:bookmarkStart w:id="0" w:name="_GoBack"/>
+        <w:bookmarkEnd w:id="0"/>
       </w:tr>
       <w:tr>
         <w:tc>
@@ -2822,6 +2891,7 @@
     </w:p>
     <w:p>
       <w:r>
+        <w:lastRenderedPageBreak/>
         <w:t>After any change sending the extra data will always occur after the model data is sent</w:t>
       </w:r>
     </w:p>
@@ -2864,7 +2934,6 @@
     </w:p>
     <w:p>
       <w:r>
-        <w:lastRenderedPageBreak/>
         <w:tab/>
         <w:t>Serial port 2</w:t>
       </w:r>
@@ -3401,6 +3470,7 @@
           </w:p>
           <w:p>
             <w:r>
+              <w:lastRenderedPageBreak/>
               <w:t>0xC0 – Smart remote C</w:t>
             </w:r>
           </w:p>
@@ -3414,6 +3484,7 @@
           <w:p>
             <w:proofErr w:type="spellStart"/>
             <w:r>
+              <w:lastRenderedPageBreak/>
               <w:t>PortString</w:t>
             </w:r>
             <w:proofErr w:type="spellEnd"/>
@@ -3458,6 +3529,169 @@
           </w:tcPr>
           <w:p>
             <w:r>
+              <w:t>Protocol</w:t>
+            </w:r>
+          </w:p>
+        </w:tc>
+        <w:tc>
+          <w:tcPr>
+            <w:tcW w:w="3005" w:type="dxa"/>
+          </w:tcPr>
+          <w:p>
+            <w:r>
+              <w:t>46</w:t>
+            </w:r>
+            <w:r>
+              <w:t>*</w:t>
+            </w:r>
+          </w:p>
+        </w:tc>
+        <w:tc>
+          <w:tcPr>
+            <w:tcW w:w="3006" w:type="dxa"/>
+          </w:tcPr>
+          <w:p>
+            <w:r>
+              <w:t>A coded byte for the protocol to be used on that port. Protocols are</w:t>
+            </w:r>
+          </w:p>
+          <w:p>
+            <w:r>
+              <w:t>0x00 WS2811</w:t>
+            </w:r>
+          </w:p>
+          <w:p>
+            <w:r>
+              <w:t>0x01 GECE</w:t>
+            </w:r>
+          </w:p>
+          <w:p>
+            <w:r>
+              <w:t>0x02 DMX</w:t>
+            </w:r>
+          </w:p>
+          <w:p>
+            <w:r>
+              <w:t xml:space="preserve">0x03 LX1203 </w:t>
+            </w:r>
+          </w:p>
+          <w:p>
+            <w:r>
+              <w:t>0x04 TLS3001</w:t>
+            </w:r>
+          </w:p>
+          <w:p>
+            <w:r>
+              <w:t>0x05 LPD6803</w:t>
+            </w:r>
+          </w:p>
+          <w:p>
+            <w:r>
+              <w:t>0x06 WS2801</w:t>
+            </w:r>
+          </w:p>
+          <w:p>
+            <w:r>
+              <w:t>0x07 SM16716</w:t>
+            </w:r>
+          </w:p>
+          <w:p>
+            <w:r>
+              <w:t>0x08 MB16020</w:t>
+            </w:r>
+          </w:p>
+          <w:p>
+            <w:r>
+              <w:t>0x09 MY92131</w:t>
+            </w:r>
+          </w:p>
+          <w:p>
+            <w:r>
+              <w:t>0x0A APA102</w:t>
+            </w:r>
+          </w:p>
+          <w:p>
+            <w:r>
+              <w:t>0x0B MY9221</w:t>
+            </w:r>
+          </w:p>
+          <w:p>
+            <w:r>
+              <w:t>0x0C SK6812</w:t>
+            </w:r>
+          </w:p>
+          <w:p>
+            <w:r>
+              <w:t>0x0D UCS1903</w:t>
+            </w:r>
+          </w:p>
+          <w:p>
+            <w:r>
+              <w:t>0x0E TM18XX</w:t>
+            </w:r>
+          </w:p>
+          <w:p>
+            <w:r>
+              <w:t xml:space="preserve">0x0F RENARD </w:t>
+            </w:r>
+          </w:p>
+          <w:p>
+            <w:r>
+              <w:t>0x10 LOR</w:t>
+            </w:r>
+          </w:p>
+        </w:tc>
+      </w:tr>
+      <w:tr>
+        <w:tc>
+          <w:tcPr>
+            <w:tcW w:w="3005" w:type="dxa"/>
+          </w:tcPr>
+          <w:p>
+            <w:r>
+              <w:t>Grouping</w:t>
+            </w:r>
+          </w:p>
+        </w:tc>
+        <w:tc>
+          <w:tcPr>
+            <w:tcW w:w="3005" w:type="dxa"/>
+          </w:tcPr>
+          <w:p>
+            <w:r>
+              <w:t>47</w:t>
+            </w:r>
+            <w:r>
+              <w:t>*</w:t>
+            </w:r>
+          </w:p>
+        </w:tc>
+        <w:tc>
+          <w:tcPr>
+            <w:tcW w:w="3006" w:type="dxa"/>
+          </w:tcPr>
+          <w:p>
+            <w:r>
+              <w:t xml:space="preserve">How many pixels to group as one </w:t>
+            </w:r>
+            <w:proofErr w:type="gramStart"/>
+            <w:r>
+              <w:t>pixel.</w:t>
+            </w:r>
+            <w:proofErr w:type="gramEnd"/>
+            <w:r>
+              <w:t xml:space="preserve"> Default 1</w:t>
+            </w:r>
+          </w:p>
+        </w:tc>
+      </w:tr>
+      <w:tr>
+        <w:tc>
+          <w:tcPr>
+            <w:tcW w:w="3005" w:type="dxa"/>
+          </w:tcPr>
+          <w:p>
+            <w:r>
               <w:t>Start Channel</w:t>
             </w:r>
           </w:p>
@@ -3471,13 +3705,13 @@
               <w:t>4</w:t>
             </w:r>
             <w:r>
-              <w:t>6</w:t>
-            </w:r>
-            <w:r>
-              <w:t>-4</w:t>
-            </w:r>
-            <w:r>
-              <w:t>9</w:t>
+              <w:t>8</w:t>
+            </w:r>
+            <w:r>
+              <w:t>-</w:t>
+            </w:r>
+            <w:r>
+              <w:t>51</w:t>
             </w:r>
             <w:r>
               <w:t>*</w:t>
@@ -3512,13 +3746,13 @@
           </w:tcPr>
           <w:p>
             <w:r>
-              <w:t>50</w:t>
+              <w:t>52</w:t>
             </w:r>
             <w:r>
               <w:t>-</w:t>
             </w:r>
             <w:r>
-              <w:t>53</w:t>
+              <w:t>55</w:t>
             </w:r>
             <w:r>
               <w:t>*</w:t>
@@ -3532,163 +3766,6 @@
           <w:p>
             <w:r>
               <w:t>Minimum channels to send out this port</w:t>
-            </w:r>
-          </w:p>
-        </w:tc>
-      </w:tr>
-      <w:tr>
-        <w:tc>
-          <w:tcPr>
-            <w:tcW w:w="3005" w:type="dxa"/>
-          </w:tcPr>
-          <w:p>
-            <w:r>
-              <w:t>Protocol</w:t>
-            </w:r>
-          </w:p>
-        </w:tc>
-        <w:tc>
-          <w:tcPr>
-            <w:tcW w:w="3005" w:type="dxa"/>
-          </w:tcPr>
-          <w:p>
-            <w:r>
-              <w:t>54</w:t>
-            </w:r>
-            <w:r>
-              <w:t>*</w:t>
-            </w:r>
-          </w:p>
-        </w:tc>
-        <w:tc>
-          <w:tcPr>
-            <w:tcW w:w="3006" w:type="dxa"/>
-          </w:tcPr>
-          <w:p>
-            <w:r>
-              <w:t>A coded byte for the protocol to be used on that port. Protocols are</w:t>
-            </w:r>
-          </w:p>
-          <w:p>
-            <w:r>
-              <w:lastRenderedPageBreak/>
-              <w:t>0x00 WS2811</w:t>
-            </w:r>
-          </w:p>
-          <w:p>
-            <w:r>
-              <w:t>0x01 GECE</w:t>
-            </w:r>
-          </w:p>
-          <w:p>
-            <w:r>
-              <w:t>0x02 DMX</w:t>
-            </w:r>
-          </w:p>
-          <w:p>
-            <w:r>
-              <w:t xml:space="preserve">0x03 LX1203 </w:t>
-            </w:r>
-          </w:p>
-          <w:p>
-            <w:r>
-              <w:t>0x04 TLS3001</w:t>
-            </w:r>
-          </w:p>
-          <w:p>
-            <w:r>
-              <w:t>0x05 LPD6803</w:t>
-            </w:r>
-          </w:p>
-          <w:p>
-            <w:r>
-              <w:t>0x06 WS2801</w:t>
-            </w:r>
-          </w:p>
-          <w:p>
-            <w:r>
-              <w:t>0x07 SM16716</w:t>
-            </w:r>
-          </w:p>
-          <w:p>
-            <w:r>
-              <w:t>0x08 MB16020</w:t>
-            </w:r>
-          </w:p>
-          <w:p>
-            <w:r>
-              <w:t>0x09 MY92131</w:t>
-            </w:r>
-          </w:p>
-          <w:p>
-            <w:r>
-              <w:t>0x0A APA102</w:t>
-            </w:r>
-          </w:p>
-          <w:p>
-            <w:r>
-              <w:t>0x0B MY9221</w:t>
-            </w:r>
-          </w:p>
-          <w:p>
-            <w:r>
-              <w:t>0x0C SK6812</w:t>
-            </w:r>
-          </w:p>
-          <w:p>
-            <w:r>
-              <w:t>0x0D UCS1903</w:t>
-            </w:r>
-          </w:p>
-          <w:p>
-            <w:r>
-              <w:t>0x0E TM18XX</w:t>
-            </w:r>
-          </w:p>
-          <w:p>
-            <w:r>
-              <w:t xml:space="preserve">0x0F RENARD </w:t>
-            </w:r>
-          </w:p>
-          <w:p>
-            <w:r>
-              <w:t>0x10 LOR</w:t>
-            </w:r>
-          </w:p>
-        </w:tc>
-      </w:tr>
-      <w:tr>
-        <w:tc>
-          <w:tcPr>
-            <w:tcW w:w="3005" w:type="dxa"/>
-          </w:tcPr>
-          <w:p>
-            <w:r>
-              <w:lastRenderedPageBreak/>
-              <w:t>Grouping</w:t>
-            </w:r>
-          </w:p>
-        </w:tc>
-        <w:tc>
-          <w:tcPr>
-            <w:tcW w:w="3005" w:type="dxa"/>
-          </w:tcPr>
-          <w:p>
-            <w:r>
-              <w:t>55</w:t>
-            </w:r>
-            <w:r>
-              <w:t>*</w:t>
-            </w:r>
-          </w:p>
-        </w:tc>
-        <w:tc>
-          <w:tcPr>
-            <w:tcW w:w="3006" w:type="dxa"/>
-          </w:tcPr>
-          <w:p>
-            <w:r>
-              <w:t>How many pixels to group as one pixel. Default 1</w:t>
             </w:r>
           </w:p>
         </w:tc>
@@ -4015,6 +4092,7 @@
           </w:tcPr>
           <w:p>
             <w:r>
+              <w:lastRenderedPageBreak/>
               <w:t>Version</w:t>
             </w:r>
           </w:p>
@@ -4173,7 +4251,6 @@
           </w:tcPr>
           <w:p>
             <w:r>
-              <w:lastRenderedPageBreak/>
               <w:t>Packet Data Length</w:t>
             </w:r>
           </w:p>
@@ -4723,6 +4800,126 @@
     </w:sectPr>
   </w:body>
 </w:document>
+</file>
+
+<file path=word/numbering.xml><?xml version="1.0" encoding="utf-8"?>
+<w:numbering xmlns:wpc="http://schemas.microsoft.com/office/word/2010/wordprocessingCanvas" xmlns:cx="http://schemas.microsoft.com/office/drawing/2014/chartex" xmlns:cx1="http://schemas.microsoft.com/office/drawing/2015/9/8/chartex" xmlns:cx2="http://schemas.microsoft.com/office/drawing/2015/10/21/chartex" xmlns:cx3="http://schemas.microsoft.com/office/drawing/2016/5/9/chartex" xmlns:cx4="http://schemas.microsoft.com/office/drawing/2016/5/10/chartex" xmlns:cx5="http://schemas.microsoft.com/office/drawing/2016/5/11/chartex" xmlns:cx6="http://schemas.microsoft.com/office/drawing/2016/5/12/chartex" xmlns:cx7="http://schemas.microsoft.com/office/drawing/2016/5/13/chartex" xmlns:cx8="http://schemas.microsoft.com/office/drawing/2016/5/14/chartex" xmlns:mc="http://schemas.openxmlformats.org/markup-compatibility/2006" xmlns:aink="http://schemas.microsoft.com/office/drawing/2016/ink" xmlns:am3d="http://schemas.microsoft.com/office/drawing/2017/model3d" xmlns:o="urn:schemas-microsoft-com:office:office" xmlns:r="http://schemas.openxmlformats.org/officeDocument/2006/relationships" xmlns:m="http://schemas.openxmlformats.org/officeDocument/2006/math" xmlns:v="urn:schemas-microsoft-com:vml" xmlns:wp14="http://schemas.microsoft.com/office/word/2010/wordprocessingDrawing" xmlns:wp="http://schemas.openxmlformats.org/drawingml/2006/wordprocessingDrawing" xmlns:w10="urn:schemas-microsoft-com:office:word" xmlns:w="http://schemas.openxmlformats.org/wordprocessingml/2006/main" xmlns:w14="http://schemas.microsoft.com/office/word/2010/wordml" xmlns:w15="http://schemas.microsoft.com/office/word/2012/wordml" xmlns:w16cid="http://schemas.microsoft.com/office/word/2016/wordml/cid" xmlns:w16se="http://schemas.microsoft.com/office/word/2015/wordml/symex" xmlns:wpg="http://schemas.microsoft.com/office/word/2010/wordprocessingGroup" xmlns:wpi="http://schemas.microsoft.com/office/word/2010/wordprocessingInk" xmlns:wne="http://schemas.microsoft.com/office/word/2006/wordml" xmlns:wps="http://schemas.microsoft.com/office/word/2010/wordprocessingShape" mc:Ignorable="w14 w15 w16se w16cid wp14">
+  <w:abstractNum w:abstractNumId="0" w15:restartNumberingAfterBreak="0">
+    <w:nsid w:val="72643A16"/>
+    <w:multiLevelType w:val="multilevel"/>
+    <w:tmpl w:val="C45A4B60"/>
+    <w:lvl w:ilvl="0">
+      <w:numFmt w:val="decimal"/>
+      <w:lvlText w:val="%1"/>
+      <w:lvlJc w:val="left"/>
+      <w:pPr>
+        <w:ind w:left="360" w:hanging="360"/>
+      </w:pPr>
+      <w:rPr>
+        <w:rFonts w:hint="default"/>
+      </w:rPr>
+    </w:lvl>
+    <w:lvl w:ilvl="1">
+      <w:start w:val="1"/>
+      <w:numFmt w:val="decimal"/>
+      <w:lvlText w:val="%1.%2"/>
+      <w:lvlJc w:val="left"/>
+      <w:pPr>
+        <w:ind w:left="360" w:hanging="360"/>
+      </w:pPr>
+      <w:rPr>
+        <w:rFonts w:hint="default"/>
+      </w:rPr>
+    </w:lvl>
+    <w:lvl w:ilvl="2">
+      <w:start w:val="1"/>
+      <w:numFmt w:val="decimal"/>
+      <w:lvlText w:val="%1.%2.%3"/>
+      <w:lvlJc w:val="left"/>
+      <w:pPr>
+        <w:ind w:left="720" w:hanging="720"/>
+      </w:pPr>
+      <w:rPr>
+        <w:rFonts w:hint="default"/>
+      </w:rPr>
+    </w:lvl>
+    <w:lvl w:ilvl="3">
+      <w:start w:val="1"/>
+      <w:numFmt w:val="decimal"/>
+      <w:lvlText w:val="%1.%2.%3.%4"/>
+      <w:lvlJc w:val="left"/>
+      <w:pPr>
+        <w:ind w:left="720" w:hanging="720"/>
+      </w:pPr>
+      <w:rPr>
+        <w:rFonts w:hint="default"/>
+      </w:rPr>
+    </w:lvl>
+    <w:lvl w:ilvl="4">
+      <w:start w:val="1"/>
+      <w:numFmt w:val="decimal"/>
+      <w:lvlText w:val="%1.%2.%3.%4.%5"/>
+      <w:lvlJc w:val="left"/>
+      <w:pPr>
+        <w:ind w:left="1080" w:hanging="1080"/>
+      </w:pPr>
+      <w:rPr>
+        <w:rFonts w:hint="default"/>
+      </w:rPr>
+    </w:lvl>
+    <w:lvl w:ilvl="5">
+      <w:start w:val="1"/>
+      <w:numFmt w:val="decimal"/>
+      <w:lvlText w:val="%1.%2.%3.%4.%5.%6"/>
+      <w:lvlJc w:val="left"/>
+      <w:pPr>
+        <w:ind w:left="1080" w:hanging="1080"/>
+      </w:pPr>
+      <w:rPr>
+        <w:rFonts w:hint="default"/>
+      </w:rPr>
+    </w:lvl>
+    <w:lvl w:ilvl="6">
+      <w:start w:val="1"/>
+      <w:numFmt w:val="decimal"/>
+      <w:lvlText w:val="%1.%2.%3.%4.%5.%6.%7"/>
+      <w:lvlJc w:val="left"/>
+      <w:pPr>
+        <w:ind w:left="1440" w:hanging="1440"/>
+      </w:pPr>
+      <w:rPr>
+        <w:rFonts w:hint="default"/>
+      </w:rPr>
+    </w:lvl>
+    <w:lvl w:ilvl="7">
+      <w:start w:val="1"/>
+      <w:numFmt w:val="decimal"/>
+      <w:lvlText w:val="%1.%2.%3.%4.%5.%6.%7.%8"/>
+      <w:lvlJc w:val="left"/>
+      <w:pPr>
+        <w:ind w:left="1440" w:hanging="1440"/>
+      </w:pPr>
+      <w:rPr>
+        <w:rFonts w:hint="default"/>
+      </w:rPr>
+    </w:lvl>
+    <w:lvl w:ilvl="8">
+      <w:start w:val="1"/>
+      <w:numFmt w:val="decimal"/>
+      <w:lvlText w:val="%1.%2.%3.%4.%5.%6.%7.%8.%9"/>
+      <w:lvlJc w:val="left"/>
+      <w:pPr>
+        <w:ind w:left="1440" w:hanging="1440"/>
+      </w:pPr>
+      <w:rPr>
+        <w:rFonts w:hint="default"/>
+      </w:rPr>
+    </w:lvl>
+  </w:abstractNum>
+  <w:num w:numId="1">
+    <w:abstractNumId w:val="0"/>
+  </w:num>
+</w:numbering>
 </file>
 
 <file path=word/styles.xml><?xml version="1.0" encoding="utf-8"?>
@@ -4742,7 +4939,7 @@
       </w:pPr>
     </w:pPrDefault>
   </w:docDefaults>
-  <w:latentStyles w:defLockedState="0" w:defUIPriority="99" w:defSemiHidden="0" w:defUnhideWhenUsed="0" w:defQFormat="0" w:count="376">
+  <w:latentStyles w:defLockedState="0" w:defUIPriority="99" w:defSemiHidden="0" w:defUnhideWhenUsed="0" w:defQFormat="0" w:count="377">
     <w:lsdException w:name="Normal" w:uiPriority="0" w:qFormat="1"/>
     <w:lsdException w:name="heading 1" w:uiPriority="9" w:qFormat="1"/>
     <w:lsdException w:name="heading 2" w:semiHidden="1" w:uiPriority="9" w:unhideWhenUsed="1" w:qFormat="1"/>
@@ -4848,7 +5045,6 @@
     <w:lsdException w:name="HTML Sample" w:semiHidden="1" w:unhideWhenUsed="1"/>
     <w:lsdException w:name="HTML Typewriter" w:semiHidden="1" w:unhideWhenUsed="1"/>
     <w:lsdException w:name="HTML Variable" w:semiHidden="1" w:unhideWhenUsed="1"/>
-    <w:lsdException w:name="Normal Table" w:semiHidden="1" w:unhideWhenUsed="1"/>
     <w:lsdException w:name="annotation subject" w:semiHidden="1" w:unhideWhenUsed="1"/>
     <w:lsdException w:name="No List" w:semiHidden="1" w:unhideWhenUsed="1"/>
     <w:lsdException w:name="Outline List 1" w:semiHidden="1" w:unhideWhenUsed="1"/>
@@ -4895,10 +5091,8 @@
     <w:lsdException w:name="Table Subtle 2" w:semiHidden="1" w:unhideWhenUsed="1"/>
     <w:lsdException w:name="Table Web 1" w:semiHidden="1" w:unhideWhenUsed="1"/>
     <w:lsdException w:name="Table Web 2" w:semiHidden="1" w:unhideWhenUsed="1"/>
-    <w:lsdException w:name="Table Web 3" w:semiHidden="1" w:unhideWhenUsed="1"/>
     <w:lsdException w:name="Balloon Text" w:semiHidden="1" w:unhideWhenUsed="1"/>
     <w:lsdException w:name="Table Grid" w:uiPriority="39"/>
-    <w:lsdException w:name="Table Theme" w:semiHidden="1" w:unhideWhenUsed="1"/>
     <w:lsdException w:name="Placeholder Text" w:semiHidden="1"/>
     <w:lsdException w:name="No Spacing" w:uiPriority="1" w:qFormat="1"/>
     <w:lsdException w:name="Light Shading" w:uiPriority="60"/>
@@ -5119,6 +5313,7 @@
     <w:lsdException w:name="Hashtag" w:semiHidden="1" w:unhideWhenUsed="1"/>
     <w:lsdException w:name="Unresolved Mention" w:semiHidden="1" w:unhideWhenUsed="1"/>
     <w:lsdException w:name="Smart Link" w:semiHidden="1" w:unhideWhenUsed="1"/>
+    <w:lsdException w:name="Smart Link Error" w:semiHidden="1" w:unhideWhenUsed="1"/>
   </w:latentStyles>
   <w:style w:type="paragraph" w:default="1" w:styleId="Normal">
     <w:name w:val="Normal"/>
@@ -5261,6 +5456,17 @@
       <w:sz w:val="26"/>
       <w:szCs w:val="26"/>
     </w:rPr>
+  </w:style>
+  <w:style w:type="paragraph" w:styleId="ListParagraph">
+    <w:name w:val="List Paragraph"/>
+    <w:basedOn w:val="Normal"/>
+    <w:uiPriority w:val="34"/>
+    <w:qFormat/>
+    <w:rsid w:val="00544DC9"/>
+    <w:pPr>
+      <w:ind w:left="720"/>
+      <w:contextualSpacing/>
+    </w:pPr>
   </w:style>
 </w:styles>
 </file>

</xml_diff>